<commit_message>
actualizacion punto 6 y 10
actualizacion punto 6 y 10 de la actividad de DerechosDeAutor
</commit_message>
<xml_diff>
--- a/ActividadDerechosDeAutor.docx
+++ b/ActividadDerechosDeAutor.docx
@@ -220,6 +220,7 @@
               </w:rPr>
               <w:t xml:space="preserve">BÁSICAS </w:t>
             </w:r>
+            <w:proofErr w:type="gramStart"/>
             <w:r>
               <w:rPr>
                 <w:rFonts w:asciiTheme="minorHAnsi" w:hAnsiTheme="minorHAnsi"/>
@@ -240,7 +241,19 @@
                 <w:sz w:val="24"/>
                 <w:szCs w:val="24"/>
               </w:rPr>
-              <w:t xml:space="preserve">INGENIERÍA  </w:t>
+              <w:t>INGENIERÍA</w:t>
+            </w:r>
+            <w:proofErr w:type="gramEnd"/>
+            <w:r>
+              <w:rPr>
+                <w:rFonts w:asciiTheme="minorHAnsi" w:hAnsiTheme="minorHAnsi"/>
+                <w:color w:val="000000" w:themeColor="text1"/>
+                <w:spacing w:val="-6"/>
+                <w:w w:val="105"/>
+                <w:sz w:val="24"/>
+                <w:szCs w:val="24"/>
+              </w:rPr>
+              <w:t xml:space="preserve">  </w:t>
             </w:r>
             <w:r>
               <w:rPr>
@@ -1032,13 +1045,23 @@
                 <w:szCs w:val="20"/>
               </w:rPr>
             </w:pPr>
+            <w:proofErr w:type="spellStart"/>
             <w:r>
               <w:rPr>
                 <w:rFonts w:ascii="Arial" w:hAnsi="Arial" w:cs="Arial"/>
                 <w:sz w:val="20"/>
                 <w:szCs w:val="20"/>
               </w:rPr>
-              <w:t>Copyleft.</w:t>
+              <w:t>Copyleft</w:t>
+            </w:r>
+            <w:proofErr w:type="spellEnd"/>
+            <w:r>
+              <w:rPr>
+                <w:rFonts w:ascii="Arial" w:hAnsi="Arial" w:cs="Arial"/>
+                <w:sz w:val="20"/>
+                <w:szCs w:val="20"/>
+              </w:rPr>
+              <w:t>.</w:t>
             </w:r>
           </w:p>
           <w:p>
@@ -1080,13 +1103,23 @@
                 <w:szCs w:val="20"/>
               </w:rPr>
             </w:pPr>
+            <w:proofErr w:type="spellStart"/>
             <w:r>
               <w:rPr>
                 <w:rFonts w:ascii="Arial" w:hAnsi="Arial" w:cs="Arial"/>
                 <w:sz w:val="20"/>
                 <w:szCs w:val="20"/>
               </w:rPr>
-              <w:t>Debian.</w:t>
+              <w:t>Debian</w:t>
+            </w:r>
+            <w:proofErr w:type="spellEnd"/>
+            <w:r>
+              <w:rPr>
+                <w:rFonts w:ascii="Arial" w:hAnsi="Arial" w:cs="Arial"/>
+                <w:sz w:val="20"/>
+                <w:szCs w:val="20"/>
+              </w:rPr>
+              <w:t>.</w:t>
             </w:r>
           </w:p>
           <w:p>
@@ -1110,7 +1143,25 @@
                 <w:sz w:val="20"/>
                 <w:szCs w:val="20"/>
               </w:rPr>
-              <w:t>Open Source.</w:t>
+              <w:t xml:space="preserve">Open </w:t>
+            </w:r>
+            <w:proofErr w:type="spellStart"/>
+            <w:r>
+              <w:rPr>
+                <w:rFonts w:ascii="Arial" w:hAnsi="Arial" w:cs="Arial"/>
+                <w:sz w:val="20"/>
+                <w:szCs w:val="20"/>
+              </w:rPr>
+              <w:t>Source</w:t>
+            </w:r>
+            <w:proofErr w:type="spellEnd"/>
+            <w:r>
+              <w:rPr>
+                <w:rFonts w:ascii="Arial" w:hAnsi="Arial" w:cs="Arial"/>
+                <w:sz w:val="20"/>
+                <w:szCs w:val="20"/>
+              </w:rPr>
+              <w:t>.</w:t>
             </w:r>
           </w:p>
           <w:p>
@@ -1206,7 +1257,25 @@
                 <w:sz w:val="20"/>
                 <w:szCs w:val="20"/>
               </w:rPr>
-              <w:t>Software Semi-libre.</w:t>
+              <w:t xml:space="preserve">Software </w:t>
+            </w:r>
+            <w:proofErr w:type="spellStart"/>
+            <w:r>
+              <w:rPr>
+                <w:rFonts w:ascii="Arial" w:hAnsi="Arial" w:cs="Arial"/>
+                <w:sz w:val="20"/>
+                <w:szCs w:val="20"/>
+              </w:rPr>
+              <w:t>Semi</w:t>
+            </w:r>
+            <w:proofErr w:type="spellEnd"/>
+            <w:r>
+              <w:rPr>
+                <w:rFonts w:ascii="Arial" w:hAnsi="Arial" w:cs="Arial"/>
+                <w:sz w:val="20"/>
+                <w:szCs w:val="20"/>
+              </w:rPr>
+              <w:t>-libre.</w:t>
             </w:r>
           </w:p>
           <w:p>
@@ -1224,13 +1293,23 @@
                 <w:szCs w:val="20"/>
               </w:rPr>
             </w:pPr>
+            <w:proofErr w:type="spellStart"/>
             <w:r>
               <w:rPr>
                 <w:rFonts w:ascii="Arial" w:hAnsi="Arial" w:cs="Arial"/>
                 <w:sz w:val="20"/>
                 <w:szCs w:val="20"/>
               </w:rPr>
-              <w:t>Freeware.</w:t>
+              <w:t>Freeware</w:t>
+            </w:r>
+            <w:proofErr w:type="spellEnd"/>
+            <w:r>
+              <w:rPr>
+                <w:rFonts w:ascii="Arial" w:hAnsi="Arial" w:cs="Arial"/>
+                <w:sz w:val="20"/>
+                <w:szCs w:val="20"/>
+              </w:rPr>
+              <w:t>.</w:t>
             </w:r>
           </w:p>
           <w:p>
@@ -1320,13 +1399,23 @@
                 <w:szCs w:val="20"/>
               </w:rPr>
             </w:pPr>
+            <w:proofErr w:type="spellStart"/>
             <w:r>
               <w:rPr>
                 <w:rFonts w:ascii="Arial" w:hAnsi="Arial" w:cs="Arial"/>
                 <w:sz w:val="20"/>
                 <w:szCs w:val="20"/>
               </w:rPr>
-              <w:t>Adwar.</w:t>
+              <w:t>Adwar</w:t>
+            </w:r>
+            <w:proofErr w:type="spellEnd"/>
+            <w:r>
+              <w:rPr>
+                <w:rFonts w:ascii="Arial" w:hAnsi="Arial" w:cs="Arial"/>
+                <w:sz w:val="20"/>
+                <w:szCs w:val="20"/>
+              </w:rPr>
+              <w:t>.</w:t>
             </w:r>
           </w:p>
           <w:p>
@@ -1392,13 +1481,23 @@
                 <w:szCs w:val="20"/>
               </w:rPr>
             </w:pPr>
+            <w:proofErr w:type="spellStart"/>
             <w:r>
               <w:rPr>
                 <w:rFonts w:ascii="Arial" w:hAnsi="Arial" w:cs="Arial"/>
                 <w:sz w:val="20"/>
                 <w:szCs w:val="20"/>
               </w:rPr>
-              <w:t>Crippleware.</w:t>
+              <w:t>Crippleware</w:t>
+            </w:r>
+            <w:proofErr w:type="spellEnd"/>
+            <w:r>
+              <w:rPr>
+                <w:rFonts w:ascii="Arial" w:hAnsi="Arial" w:cs="Arial"/>
+                <w:sz w:val="20"/>
+                <w:szCs w:val="20"/>
+              </w:rPr>
+              <w:t>.</w:t>
             </w:r>
           </w:p>
           <w:p>
@@ -1416,13 +1515,23 @@
                 <w:szCs w:val="20"/>
               </w:rPr>
             </w:pPr>
+            <w:proofErr w:type="spellStart"/>
             <w:r>
               <w:rPr>
                 <w:rFonts w:ascii="Arial" w:hAnsi="Arial" w:cs="Arial"/>
                 <w:sz w:val="20"/>
                 <w:szCs w:val="20"/>
               </w:rPr>
-              <w:t>Donationware.</w:t>
+              <w:t>Donationware</w:t>
+            </w:r>
+            <w:proofErr w:type="spellEnd"/>
+            <w:r>
+              <w:rPr>
+                <w:rFonts w:ascii="Arial" w:hAnsi="Arial" w:cs="Arial"/>
+                <w:sz w:val="20"/>
+                <w:szCs w:val="20"/>
+              </w:rPr>
+              <w:t>.</w:t>
             </w:r>
           </w:p>
           <w:p>
@@ -1441,13 +1550,23 @@
                 <w:szCs w:val="20"/>
               </w:rPr>
             </w:pPr>
+            <w:proofErr w:type="spellStart"/>
             <w:r>
               <w:rPr>
                 <w:rFonts w:ascii="Arial" w:hAnsi="Arial" w:cs="Arial"/>
                 <w:sz w:val="20"/>
                 <w:szCs w:val="20"/>
               </w:rPr>
-              <w:t>Abandonware.</w:t>
+              <w:t>Abandonware</w:t>
+            </w:r>
+            <w:proofErr w:type="spellEnd"/>
+            <w:r>
+              <w:rPr>
+                <w:rFonts w:ascii="Arial" w:hAnsi="Arial" w:cs="Arial"/>
+                <w:sz w:val="20"/>
+                <w:szCs w:val="20"/>
+              </w:rPr>
+              <w:t>.</w:t>
             </w:r>
           </w:p>
           <w:p>
@@ -1668,6 +1787,7 @@
                 <w:lang w:val="es-CO" w:eastAsia="es-CO" w:bidi="ar-SA"/>
               </w:rPr>
             </w:pPr>
+            <w:proofErr w:type="spellStart"/>
             <w:r>
               <w:rPr>
                 <w:rFonts w:asciiTheme="minorHAnsi" w:eastAsia="Times New Roman" w:hAnsiTheme="minorHAnsi" w:cs="Times New Roman"/>
@@ -1678,16 +1798,29 @@
                 <w:szCs w:val="24"/>
                 <w:lang w:val="es-CO" w:eastAsia="es-CO" w:bidi="ar-SA"/>
               </w:rPr>
-              <w:t>Freeware:</w:t>
-            </w:r>
+              <w:t>Freeware</w:t>
+            </w:r>
+            <w:proofErr w:type="spellEnd"/>
             <w:r>
               <w:rPr>
                 <w:rFonts w:asciiTheme="minorHAnsi" w:eastAsia="Times New Roman" w:hAnsiTheme="minorHAnsi" w:cs="Times New Roman"/>
+                <w:b/>
+                <w:bCs/>
                 <w:color w:val="000000" w:themeColor="text1"/>
                 <w:sz w:val="24"/>
                 <w:szCs w:val="24"/>
                 <w:lang w:val="es-CO" w:eastAsia="es-CO" w:bidi="ar-SA"/>
               </w:rPr>
+              <w:t>:</w:t>
+            </w:r>
+            <w:r>
+              <w:rPr>
+                <w:rFonts w:asciiTheme="minorHAnsi" w:eastAsia="Times New Roman" w:hAnsiTheme="minorHAnsi" w:cs="Times New Roman"/>
+                <w:color w:val="000000" w:themeColor="text1"/>
+                <w:sz w:val="24"/>
+                <w:szCs w:val="24"/>
+                <w:lang w:val="es-CO" w:eastAsia="es-CO" w:bidi="ar-SA"/>
+              </w:rPr>
               <w:t xml:space="preserve"> Son Programas gratuitos, sin </w:t>
             </w:r>
             <w:r>
@@ -1708,7 +1841,29 @@
                 <w:szCs w:val="24"/>
                 <w:lang w:val="es-CO" w:eastAsia="es-CO" w:bidi="ar-SA"/>
               </w:rPr>
-              <w:t xml:space="preserve"> ni en el tiempo ni en la funcionalidad del programa. En ocasiones podremos encontrarnos programas que son freeware para uso personal, pero no podremos utilizar en el ámbito comercial.</w:t>
+              <w:t xml:space="preserve"> ni en el tiempo ni en la funcionalidad del programa. En ocasiones podremos encontrarnos programas que son </w:t>
+            </w:r>
+            <w:proofErr w:type="spellStart"/>
+            <w:r>
+              <w:rPr>
+                <w:rFonts w:asciiTheme="minorHAnsi" w:eastAsia="Times New Roman" w:hAnsiTheme="minorHAnsi" w:cs="Times New Roman"/>
+                <w:color w:val="000000" w:themeColor="text1"/>
+                <w:sz w:val="24"/>
+                <w:szCs w:val="24"/>
+                <w:lang w:val="es-CO" w:eastAsia="es-CO" w:bidi="ar-SA"/>
+              </w:rPr>
+              <w:t>freeware</w:t>
+            </w:r>
+            <w:proofErr w:type="spellEnd"/>
+            <w:r>
+              <w:rPr>
+                <w:rFonts w:asciiTheme="minorHAnsi" w:eastAsia="Times New Roman" w:hAnsiTheme="minorHAnsi" w:cs="Times New Roman"/>
+                <w:color w:val="000000" w:themeColor="text1"/>
+                <w:sz w:val="24"/>
+                <w:szCs w:val="24"/>
+                <w:lang w:val="es-CO" w:eastAsia="es-CO" w:bidi="ar-SA"/>
+              </w:rPr>
+              <w:t xml:space="preserve"> para uso personal, pero no podremos utilizar en el ámbito comercial.</w:t>
             </w:r>
           </w:p>
           <w:p>
@@ -1891,6 +2046,7 @@
                 <w:lang w:val="es-CO" w:eastAsia="es-CO" w:bidi="ar-SA"/>
               </w:rPr>
             </w:pPr>
+            <w:proofErr w:type="spellStart"/>
             <w:r>
               <w:rPr>
                 <w:rFonts w:asciiTheme="minorHAnsi" w:eastAsia="Times New Roman" w:hAnsiTheme="minorHAnsi" w:cs="Times New Roman"/>
@@ -1901,7 +2057,20 @@
                 <w:szCs w:val="24"/>
                 <w:lang w:val="es-CO" w:eastAsia="es-CO" w:bidi="ar-SA"/>
               </w:rPr>
-              <w:t>Adware:</w:t>
+              <w:t>Adware</w:t>
+            </w:r>
+            <w:proofErr w:type="spellEnd"/>
+            <w:r>
+              <w:rPr>
+                <w:rFonts w:asciiTheme="minorHAnsi" w:eastAsia="Times New Roman" w:hAnsiTheme="minorHAnsi" w:cs="Times New Roman"/>
+                <w:b/>
+                <w:bCs/>
+                <w:color w:val="000000" w:themeColor="text1"/>
+                <w:sz w:val="24"/>
+                <w:szCs w:val="24"/>
+                <w:lang w:val="es-CO" w:eastAsia="es-CO" w:bidi="ar-SA"/>
+              </w:rPr>
+              <w:t>:</w:t>
             </w:r>
             <w:r>
               <w:rPr>
@@ -2472,7 +2641,25 @@
                       <w:szCs w:val="20"/>
                     </w:rPr>
                     <w:br/>
-                    <w:t>3. NotePad ++ (Editor de texto)</w:t>
+                    <w:t xml:space="preserve">3. </w:t>
+                  </w:r>
+                  <w:proofErr w:type="spellStart"/>
+                  <w:r>
+                    <w:rPr>
+                      <w:rFonts w:ascii="Arial" w:hAnsi="Arial" w:cs="Arial"/>
+                      <w:sz w:val="20"/>
+                      <w:szCs w:val="20"/>
+                    </w:rPr>
+                    <w:t>NotePad</w:t>
+                  </w:r>
+                  <w:proofErr w:type="spellEnd"/>
+                  <w:r>
+                    <w:rPr>
+                      <w:rFonts w:ascii="Arial" w:hAnsi="Arial" w:cs="Arial"/>
+                      <w:sz w:val="20"/>
+                      <w:szCs w:val="20"/>
+                    </w:rPr>
+                    <w:t xml:space="preserve"> ++ (Editor de texto)</w:t>
                   </w:r>
                   <w:r>
                     <w:rPr>
@@ -2515,6 +2702,7 @@
                       <w:lang w:val="es-CO" w:eastAsia="es-CO" w:bidi="ar-SA"/>
                     </w:rPr>
                   </w:pPr>
+                  <w:proofErr w:type="spellStart"/>
                   <w:r>
                     <w:rPr>
                       <w:rFonts w:ascii="Arial" w:eastAsia="Times New Roman" w:hAnsi="Arial" w:cs="Arial"/>
@@ -2526,6 +2714,7 @@
                     </w:rPr>
                     <w:t>Copyleft</w:t>
                   </w:r>
+                  <w:proofErr w:type="spellEnd"/>
                 </w:p>
                 <w:p>
                   <w:pPr>
@@ -2623,7 +2812,31 @@
                       <w:bdr w:val="none" w:sz="0" w:space="0" w:color="auto" w:frame="1"/>
                       <w:shd w:val="clear" w:color="auto" w:fill="FFFFFF"/>
                     </w:rPr>
-                    <w:t>A esta versión de copyright, se le da el nombre de copyleft.</w:t>
+                    <w:t xml:space="preserve">A esta versión de copyright, se le da el nombre de </w:t>
+                  </w:r>
+                  <w:proofErr w:type="spellStart"/>
+                  <w:r>
+                    <w:rPr>
+                      <w:rStyle w:val="Textoennegrita"/>
+                      <w:rFonts w:ascii="Arial" w:hAnsi="Arial" w:cs="Arial"/>
+                      <w:sz w:val="20"/>
+                      <w:szCs w:val="20"/>
+                      <w:bdr w:val="none" w:sz="0" w:space="0" w:color="auto" w:frame="1"/>
+                      <w:shd w:val="clear" w:color="auto" w:fill="FFFFFF"/>
+                    </w:rPr>
+                    <w:t>copyleft</w:t>
+                  </w:r>
+                  <w:proofErr w:type="spellEnd"/>
+                  <w:r>
+                    <w:rPr>
+                      <w:rStyle w:val="Textoennegrita"/>
+                      <w:rFonts w:ascii="Arial" w:hAnsi="Arial" w:cs="Arial"/>
+                      <w:sz w:val="20"/>
+                      <w:szCs w:val="20"/>
+                      <w:bdr w:val="none" w:sz="0" w:space="0" w:color="auto" w:frame="1"/>
+                      <w:shd w:val="clear" w:color="auto" w:fill="FFFFFF"/>
+                    </w:rPr>
+                    <w:t>.</w:t>
                   </w:r>
                 </w:p>
                 <w:p>
@@ -2690,7 +2903,43 @@
                       <w:sz w:val="20"/>
                       <w:szCs w:val="20"/>
                     </w:rPr>
-                    <w:t>General Public License (GPL) de </w:t>
+                    <w:t xml:space="preserve">General </w:t>
+                  </w:r>
+                  <w:proofErr w:type="spellStart"/>
+                  <w:r>
+                    <w:rPr>
+                      <w:rFonts w:ascii="Arial" w:hAnsi="Arial" w:cs="Arial"/>
+                      <w:sz w:val="20"/>
+                      <w:szCs w:val="20"/>
+                    </w:rPr>
+                    <w:t>Public</w:t>
+                  </w:r>
+                  <w:proofErr w:type="spellEnd"/>
+                  <w:r>
+                    <w:rPr>
+                      <w:rFonts w:ascii="Arial" w:hAnsi="Arial" w:cs="Arial"/>
+                      <w:sz w:val="20"/>
+                      <w:szCs w:val="20"/>
+                    </w:rPr>
+                    <w:t xml:space="preserve"> </w:t>
+                  </w:r>
+                  <w:proofErr w:type="spellStart"/>
+                  <w:r>
+                    <w:rPr>
+                      <w:rFonts w:ascii="Arial" w:hAnsi="Arial" w:cs="Arial"/>
+                      <w:sz w:val="20"/>
+                      <w:szCs w:val="20"/>
+                    </w:rPr>
+                    <w:t>License</w:t>
+                  </w:r>
+                  <w:proofErr w:type="spellEnd"/>
+                  <w:r>
+                    <w:rPr>
+                      <w:rFonts w:ascii="Arial" w:hAnsi="Arial" w:cs="Arial"/>
+                      <w:sz w:val="20"/>
+                      <w:szCs w:val="20"/>
+                    </w:rPr>
+                    <w:t xml:space="preserve"> (GPL) de </w:t>
                   </w:r>
                   <w:hyperlink r:id="rId6" w:history="1">
                     <w:r>
@@ -2727,14 +2976,34 @@
                     </w:rPr>
                     <w:t xml:space="preserve">2. </w:t>
                   </w:r>
-                  <w:r>
-                    <w:rPr>
-                      <w:rFonts w:ascii="Arial" w:hAnsi="Arial" w:cs="Arial"/>
-                      <w:sz w:val="20"/>
-                      <w:szCs w:val="20"/>
-                    </w:rPr>
-                    <w:t>Creative Commons</w:t>
-                  </w:r>
+                  <w:proofErr w:type="spellStart"/>
+                  <w:r>
+                    <w:rPr>
+                      <w:rFonts w:ascii="Arial" w:hAnsi="Arial" w:cs="Arial"/>
+                      <w:sz w:val="20"/>
+                      <w:szCs w:val="20"/>
+                    </w:rPr>
+                    <w:t>Creative</w:t>
+                  </w:r>
+                  <w:proofErr w:type="spellEnd"/>
+                  <w:r>
+                    <w:rPr>
+                      <w:rFonts w:ascii="Arial" w:hAnsi="Arial" w:cs="Arial"/>
+                      <w:sz w:val="20"/>
+                      <w:szCs w:val="20"/>
+                    </w:rPr>
+                    <w:t xml:space="preserve"> </w:t>
+                  </w:r>
+                  <w:proofErr w:type="spellStart"/>
+                  <w:r>
+                    <w:rPr>
+                      <w:rFonts w:ascii="Arial" w:hAnsi="Arial" w:cs="Arial"/>
+                      <w:sz w:val="20"/>
+                      <w:szCs w:val="20"/>
+                    </w:rPr>
+                    <w:t>Commons</w:t>
+                  </w:r>
+                  <w:proofErr w:type="spellEnd"/>
                 </w:p>
               </w:tc>
             </w:tr>
@@ -2836,7 +3105,55 @@
                       <w:bdr w:val="none" w:sz="0" w:space="0" w:color="auto" w:frame="1"/>
                       <w:shd w:val="clear" w:color="auto" w:fill="FFFFFF"/>
                     </w:rPr>
-                    <w:t>Licencia Pública General GNU (GNU General Public License GPL)</w:t>
+                    <w:t xml:space="preserve">Licencia Pública General GNU (GNU General </w:t>
+                  </w:r>
+                  <w:proofErr w:type="spellStart"/>
+                  <w:r>
+                    <w:rPr>
+                      <w:rStyle w:val="Textoennegrita"/>
+                      <w:rFonts w:ascii="Arial" w:hAnsi="Arial" w:cs="Arial"/>
+                      <w:sz w:val="20"/>
+                      <w:szCs w:val="20"/>
+                      <w:bdr w:val="none" w:sz="0" w:space="0" w:color="auto" w:frame="1"/>
+                      <w:shd w:val="clear" w:color="auto" w:fill="FFFFFF"/>
+                    </w:rPr>
+                    <w:t>Public</w:t>
+                  </w:r>
+                  <w:proofErr w:type="spellEnd"/>
+                  <w:r>
+                    <w:rPr>
+                      <w:rStyle w:val="Textoennegrita"/>
+                      <w:rFonts w:ascii="Arial" w:hAnsi="Arial" w:cs="Arial"/>
+                      <w:sz w:val="20"/>
+                      <w:szCs w:val="20"/>
+                      <w:bdr w:val="none" w:sz="0" w:space="0" w:color="auto" w:frame="1"/>
+                      <w:shd w:val="clear" w:color="auto" w:fill="FFFFFF"/>
+                    </w:rPr>
+                    <w:t xml:space="preserve"> </w:t>
+                  </w:r>
+                  <w:proofErr w:type="spellStart"/>
+                  <w:r>
+                    <w:rPr>
+                      <w:rStyle w:val="Textoennegrita"/>
+                      <w:rFonts w:ascii="Arial" w:hAnsi="Arial" w:cs="Arial"/>
+                      <w:sz w:val="20"/>
+                      <w:szCs w:val="20"/>
+                      <w:bdr w:val="none" w:sz="0" w:space="0" w:color="auto" w:frame="1"/>
+                      <w:shd w:val="clear" w:color="auto" w:fill="FFFFFF"/>
+                    </w:rPr>
+                    <w:t>License</w:t>
+                  </w:r>
+                  <w:proofErr w:type="spellEnd"/>
+                  <w:r>
+                    <w:rPr>
+                      <w:rStyle w:val="Textoennegrita"/>
+                      <w:rFonts w:ascii="Arial" w:hAnsi="Arial" w:cs="Arial"/>
+                      <w:sz w:val="20"/>
+                      <w:szCs w:val="20"/>
+                      <w:bdr w:val="none" w:sz="0" w:space="0" w:color="auto" w:frame="1"/>
+                      <w:shd w:val="clear" w:color="auto" w:fill="FFFFFF"/>
+                    </w:rPr>
+                    <w:t xml:space="preserve"> GPL)</w:t>
                   </w:r>
                   <w:r>
                     <w:rPr>
@@ -2941,8 +3258,21 @@
                       <w:bdr w:val="none" w:sz="0" w:space="0" w:color="auto" w:frame="1"/>
                       <w:lang w:val="es-CO" w:eastAsia="es-CO" w:bidi="ar-SA"/>
                     </w:rPr>
-                    <w:t>Open Source</w:t>
-                  </w:r>
+                    <w:t xml:space="preserve">Open </w:t>
+                  </w:r>
+                  <w:proofErr w:type="spellStart"/>
+                  <w:r>
+                    <w:rPr>
+                      <w:rFonts w:ascii="Arial" w:eastAsia="Times New Roman" w:hAnsi="Arial" w:cs="Arial"/>
+                      <w:bCs/>
+                      <w:sz w:val="20"/>
+                      <w:szCs w:val="20"/>
+                      <w:bdr w:val="none" w:sz="0" w:space="0" w:color="auto" w:frame="1"/>
+                      <w:lang w:val="es-CO" w:eastAsia="es-CO" w:bidi="ar-SA"/>
+                    </w:rPr>
+                    <w:t>Source</w:t>
+                  </w:r>
+                  <w:proofErr w:type="spellEnd"/>
                 </w:p>
                 <w:p>
                   <w:pPr>
@@ -2997,7 +3327,67 @@
                       <w:szCs w:val="20"/>
                       <w:shd w:val="clear" w:color="auto" w:fill="FFFFFF"/>
                     </w:rPr>
-                    <w:t>La licencia de Open Source Initiative deriva de Debian.</w:t>
+                    <w:t xml:space="preserve">La licencia de Open </w:t>
+                  </w:r>
+                  <w:proofErr w:type="spellStart"/>
+                  <w:r>
+                    <w:rPr>
+                      <w:rFonts w:ascii="Arial" w:hAnsi="Arial" w:cs="Arial"/>
+                      <w:sz w:val="20"/>
+                      <w:szCs w:val="20"/>
+                      <w:shd w:val="clear" w:color="auto" w:fill="FFFFFF"/>
+                    </w:rPr>
+                    <w:t>Source</w:t>
+                  </w:r>
+                  <w:proofErr w:type="spellEnd"/>
+                  <w:r>
+                    <w:rPr>
+                      <w:rFonts w:ascii="Arial" w:hAnsi="Arial" w:cs="Arial"/>
+                      <w:sz w:val="20"/>
+                      <w:szCs w:val="20"/>
+                      <w:shd w:val="clear" w:color="auto" w:fill="FFFFFF"/>
+                    </w:rPr>
+                    <w:t xml:space="preserve"> </w:t>
+                  </w:r>
+                  <w:proofErr w:type="spellStart"/>
+                  <w:r>
+                    <w:rPr>
+                      <w:rFonts w:ascii="Arial" w:hAnsi="Arial" w:cs="Arial"/>
+                      <w:sz w:val="20"/>
+                      <w:szCs w:val="20"/>
+                      <w:shd w:val="clear" w:color="auto" w:fill="FFFFFF"/>
+                    </w:rPr>
+                    <w:t>Initiative</w:t>
+                  </w:r>
+                  <w:proofErr w:type="spellEnd"/>
+                  <w:r>
+                    <w:rPr>
+                      <w:rFonts w:ascii="Arial" w:hAnsi="Arial" w:cs="Arial"/>
+                      <w:sz w:val="20"/>
+                      <w:szCs w:val="20"/>
+                      <w:shd w:val="clear" w:color="auto" w:fill="FFFFFF"/>
+                    </w:rPr>
+                    <w:t xml:space="preserve"> deriva de </w:t>
+                  </w:r>
+                  <w:proofErr w:type="spellStart"/>
+                  <w:r>
+                    <w:rPr>
+                      <w:rFonts w:ascii="Arial" w:hAnsi="Arial" w:cs="Arial"/>
+                      <w:sz w:val="20"/>
+                      <w:szCs w:val="20"/>
+                      <w:shd w:val="clear" w:color="auto" w:fill="FFFFFF"/>
+                    </w:rPr>
+                    <w:t>Debian</w:t>
+                  </w:r>
+                  <w:proofErr w:type="spellEnd"/>
+                  <w:r>
+                    <w:rPr>
+                      <w:rFonts w:ascii="Arial" w:hAnsi="Arial" w:cs="Arial"/>
+                      <w:sz w:val="20"/>
+                      <w:szCs w:val="20"/>
+                      <w:shd w:val="clear" w:color="auto" w:fill="FFFFFF"/>
+                    </w:rPr>
+                    <w:t>.</w:t>
                   </w:r>
                 </w:p>
                 <w:p>
@@ -3125,6 +3515,7 @@
                       <w:sz w:val="20"/>
                     </w:rPr>
                   </w:pPr>
+                  <w:proofErr w:type="spellStart"/>
                   <w:r>
                     <w:rPr>
                       <w:rFonts w:ascii="Arial" w:hAnsi="Arial" w:cs="Arial"/>
@@ -3132,6 +3523,7 @@
                     </w:rPr>
                     <w:t>OpenOffice</w:t>
                   </w:r>
+                  <w:proofErr w:type="spellEnd"/>
                 </w:p>
                 <w:p>
                   <w:pPr>
@@ -3146,6 +3538,7 @@
                       <w:sz w:val="20"/>
                     </w:rPr>
                   </w:pPr>
+                  <w:proofErr w:type="spellStart"/>
                   <w:r>
                     <w:rPr>
                       <w:rFonts w:ascii="Arial" w:hAnsi="Arial" w:cs="Arial"/>
@@ -3153,6 +3546,7 @@
                     </w:rPr>
                     <w:t>Gimp</w:t>
                   </w:r>
+                  <w:proofErr w:type="spellEnd"/>
                 </w:p>
                 <w:p>
                   <w:pPr>
@@ -3166,6 +3560,7 @@
                       <w:lang w:val="es-CO" w:eastAsia="es-CO" w:bidi="ar-SA"/>
                     </w:rPr>
                   </w:pPr>
+                  <w:proofErr w:type="spellStart"/>
                   <w:r>
                     <w:rPr>
                       <w:rFonts w:ascii="Arial" w:hAnsi="Arial" w:cs="Arial"/>
@@ -3173,6 +3568,7 @@
                     </w:rPr>
                     <w:t>eMule</w:t>
                   </w:r>
+                  <w:proofErr w:type="spellEnd"/>
                 </w:p>
                 <w:p>
                   <w:pPr>
@@ -3275,7 +3671,27 @@
                       <w:szCs w:val="20"/>
                       <w:shd w:val="clear" w:color="auto" w:fill="FFFFFF"/>
                     </w:rPr>
-                    <w:t>La licencia BSD cubre las distribuciones de software de Berkeley Software Distribution, además de otros programas. Esta es una licencia de software considerada ‘permisiva’,</w:t>
+                    <w:t xml:space="preserve">La licencia BSD cubre las distribuciones de software de Berkeley Software </w:t>
+                  </w:r>
+                  <w:proofErr w:type="spellStart"/>
+                  <w:r>
+                    <w:rPr>
+                      <w:rFonts w:ascii="Arial" w:hAnsi="Arial" w:cs="Arial"/>
+                      <w:sz w:val="20"/>
+                      <w:szCs w:val="20"/>
+                      <w:shd w:val="clear" w:color="auto" w:fill="FFFFFF"/>
+                    </w:rPr>
+                    <w:t>Distribution</w:t>
+                  </w:r>
+                  <w:proofErr w:type="spellEnd"/>
+                  <w:r>
+                    <w:rPr>
+                      <w:rFonts w:ascii="Arial" w:hAnsi="Arial" w:cs="Arial"/>
+                      <w:sz w:val="20"/>
+                      <w:szCs w:val="20"/>
+                      <w:shd w:val="clear" w:color="auto" w:fill="FFFFFF"/>
+                    </w:rPr>
+                    <w:t>, además de otros programas. Esta es una licencia de software considerada ‘permisiva’,</w:t>
                   </w:r>
                   <w:r>
                     <w:rPr>
@@ -3295,7 +3711,27 @@
                       <w:szCs w:val="20"/>
                       <w:shd w:val="clear" w:color="auto" w:fill="FFFFFF"/>
                     </w:rPr>
-                    <w:t>. El software puede ser vendido y no hay obligaciones de incluir el código fuente. Esta licencia garantiza el crédito a los autores del software pero no intenta garantizar que las modificaciones futuras permanezcan siendo software libre.</w:t>
+                    <w:t xml:space="preserve">. El software puede ser vendido y no hay obligaciones de incluir el código fuente. Esta licencia garantiza el crédito a los autores del </w:t>
+                  </w:r>
+                  <w:proofErr w:type="gramStart"/>
+                  <w:r>
+                    <w:rPr>
+                      <w:rFonts w:ascii="Arial" w:hAnsi="Arial" w:cs="Arial"/>
+                      <w:sz w:val="20"/>
+                      <w:szCs w:val="20"/>
+                      <w:shd w:val="clear" w:color="auto" w:fill="FFFFFF"/>
+                    </w:rPr>
+                    <w:t>software</w:t>
+                  </w:r>
+                  <w:proofErr w:type="gramEnd"/>
+                  <w:r>
+                    <w:rPr>
+                      <w:rFonts w:ascii="Arial" w:hAnsi="Arial" w:cs="Arial"/>
+                      <w:sz w:val="20"/>
+                      <w:szCs w:val="20"/>
+                      <w:shd w:val="clear" w:color="auto" w:fill="FFFFFF"/>
+                    </w:rPr>
+                    <w:t> pero no intenta garantizar que las modificaciones futuras permanezcan siendo software libre.</w:t>
                   </w:r>
                 </w:p>
                 <w:p>
@@ -3356,6 +3792,7 @@
                     </w:rPr>
                   </w:pPr>
                   <w:hyperlink r:id="rId7" w:history="1">
+                    <w:proofErr w:type="spellStart"/>
                     <w:r>
                       <w:rPr>
                         <w:rStyle w:val="Hipervnculo"/>
@@ -3365,6 +3802,7 @@
                       </w:rPr>
                       <w:t>FreeBSD</w:t>
                     </w:r>
+                    <w:proofErr w:type="spellEnd"/>
                   </w:hyperlink>
                   <w:r>
                     <w:rPr>
@@ -3391,6 +3829,7 @@
                     </w:rPr>
                   </w:pPr>
                   <w:hyperlink r:id="rId8" w:history="1">
+                    <w:proofErr w:type="spellStart"/>
                     <w:r>
                       <w:rPr>
                         <w:rStyle w:val="Hipervnculo"/>
@@ -3400,6 +3839,7 @@
                       </w:rPr>
                       <w:t>OpenBSD</w:t>
                     </w:r>
+                    <w:proofErr w:type="spellEnd"/>
                   </w:hyperlink>
                 </w:p>
                 <w:p>
@@ -3420,6 +3860,7 @@
                     </w:rPr>
                   </w:pPr>
                   <w:hyperlink r:id="rId9" w:history="1">
+                    <w:proofErr w:type="spellStart"/>
                     <w:r>
                       <w:rPr>
                         <w:rStyle w:val="Hipervnculo"/>
@@ -3429,6 +3870,7 @@
                       </w:rPr>
                       <w:t>NetBSD</w:t>
                     </w:r>
+                    <w:proofErr w:type="spellEnd"/>
                   </w:hyperlink>
                 </w:p>
               </w:tc>
@@ -3520,7 +3962,47 @@
                       <w:szCs w:val="20"/>
                       <w:shd w:val="clear" w:color="auto" w:fill="FFFFFF"/>
                     </w:rPr>
-                    <w:t>El Consorcio X distribuye X Window System bajo una licencia que lo hace </w:t>
+                    <w:t xml:space="preserve">El Consorcio X distribuye X </w:t>
+                  </w:r>
+                  <w:proofErr w:type="spellStart"/>
+                  <w:r>
+                    <w:rPr>
+                      <w:rFonts w:ascii="Arial" w:hAnsi="Arial" w:cs="Arial"/>
+                      <w:sz w:val="20"/>
+                      <w:szCs w:val="20"/>
+                      <w:shd w:val="clear" w:color="auto" w:fill="FFFFFF"/>
+                    </w:rPr>
+                    <w:t>Window</w:t>
+                  </w:r>
+                  <w:proofErr w:type="spellEnd"/>
+                  <w:r>
+                    <w:rPr>
+                      <w:rFonts w:ascii="Arial" w:hAnsi="Arial" w:cs="Arial"/>
+                      <w:sz w:val="20"/>
+                      <w:szCs w:val="20"/>
+                      <w:shd w:val="clear" w:color="auto" w:fill="FFFFFF"/>
+                    </w:rPr>
+                    <w:t xml:space="preserve"> </w:t>
+                  </w:r>
+                  <w:proofErr w:type="spellStart"/>
+                  <w:r>
+                    <w:rPr>
+                      <w:rFonts w:ascii="Arial" w:hAnsi="Arial" w:cs="Arial"/>
+                      <w:sz w:val="20"/>
+                      <w:szCs w:val="20"/>
+                      <w:shd w:val="clear" w:color="auto" w:fill="FFFFFF"/>
+                    </w:rPr>
+                    <w:t>System</w:t>
+                  </w:r>
+                  <w:proofErr w:type="spellEnd"/>
+                  <w:r>
+                    <w:rPr>
+                      <w:rFonts w:ascii="Arial" w:hAnsi="Arial" w:cs="Arial"/>
+                      <w:sz w:val="20"/>
+                      <w:szCs w:val="20"/>
+                      <w:shd w:val="clear" w:color="auto" w:fill="FFFFFF"/>
+                    </w:rPr>
+                    <w:t xml:space="preserve"> bajo una licencia que lo hace </w:t>
                   </w:r>
                   <w:r>
                     <w:rPr>
@@ -3549,7 +4031,27 @@
                       <w:szCs w:val="20"/>
                       <w:shd w:val="clear" w:color="auto" w:fill="FFFFFF"/>
                     </w:rPr>
-                    <w:t>aunque sin adherirse al copyleft. Existen </w:t>
+                    <w:t xml:space="preserve">aunque sin adherirse al </w:t>
+                  </w:r>
+                  <w:proofErr w:type="spellStart"/>
+                  <w:r>
+                    <w:rPr>
+                      <w:rFonts w:ascii="Arial" w:hAnsi="Arial" w:cs="Arial"/>
+                      <w:sz w:val="20"/>
+                      <w:szCs w:val="20"/>
+                      <w:shd w:val="clear" w:color="auto" w:fill="FFFFFF"/>
+                    </w:rPr>
+                    <w:t>copyleft</w:t>
+                  </w:r>
+                  <w:proofErr w:type="spellEnd"/>
+                  <w:r>
+                    <w:rPr>
+                      <w:rFonts w:ascii="Arial" w:hAnsi="Arial" w:cs="Arial"/>
+                      <w:sz w:val="20"/>
+                      <w:szCs w:val="20"/>
+                      <w:shd w:val="clear" w:color="auto" w:fill="FFFFFF"/>
+                    </w:rPr>
+                    <w:t>. Existen </w:t>
                   </w:r>
                   <w:r>
                     <w:rPr>
@@ -3664,6 +4166,7 @@
                       <w:shd w:val="clear" w:color="auto" w:fill="FFFFFF"/>
                     </w:rPr>
                   </w:pPr>
+                  <w:proofErr w:type="spellStart"/>
                   <w:r>
                     <w:rPr>
                       <w:rFonts w:ascii="Arial" w:hAnsi="Arial" w:cs="Arial"/>
@@ -3672,7 +4175,18 @@
                       <w:szCs w:val="20"/>
                       <w:shd w:val="clear" w:color="auto" w:fill="FFFFFF"/>
                     </w:rPr>
-                    <w:t xml:space="preserve">Debian </w:t>
+                    <w:t>Debian</w:t>
+                  </w:r>
+                  <w:proofErr w:type="spellEnd"/>
+                  <w:r>
+                    <w:rPr>
+                      <w:rFonts w:ascii="Arial" w:hAnsi="Arial" w:cs="Arial"/>
+                      <w:color w:val="000000" w:themeColor="text1"/>
+                      <w:sz w:val="20"/>
+                      <w:szCs w:val="20"/>
+                      <w:shd w:val="clear" w:color="auto" w:fill="FFFFFF"/>
+                    </w:rPr>
+                    <w:t xml:space="preserve"> </w:t>
                   </w:r>
                 </w:p>
                 <w:p>
@@ -3693,6 +4207,7 @@
                       <w:shd w:val="clear" w:color="auto" w:fill="FFFFFF"/>
                     </w:rPr>
                   </w:pPr>
+                  <w:proofErr w:type="spellStart"/>
                   <w:r>
                     <w:rPr>
                       <w:rFonts w:ascii="Arial" w:hAnsi="Arial" w:cs="Arial"/>
@@ -3701,7 +4216,18 @@
                       <w:szCs w:val="20"/>
                       <w:shd w:val="clear" w:color="auto" w:fill="FFFFFF"/>
                     </w:rPr>
-                    <w:t xml:space="preserve">OpenSUSE </w:t>
+                    <w:t>OpenSUSE</w:t>
+                  </w:r>
+                  <w:proofErr w:type="spellEnd"/>
+                  <w:r>
+                    <w:rPr>
+                      <w:rFonts w:ascii="Arial" w:hAnsi="Arial" w:cs="Arial"/>
+                      <w:color w:val="000000" w:themeColor="text1"/>
+                      <w:sz w:val="20"/>
+                      <w:szCs w:val="20"/>
+                      <w:shd w:val="clear" w:color="auto" w:fill="FFFFFF"/>
+                    </w:rPr>
+                    <w:t xml:space="preserve"> </w:t>
                   </w:r>
                 </w:p>
                 <w:p>
@@ -3719,6 +4245,7 @@
                       <w:sz w:val="17"/>
                     </w:rPr>
                   </w:pPr>
+                  <w:proofErr w:type="spellStart"/>
                   <w:r>
                     <w:rPr>
                       <w:rFonts w:ascii="Arial" w:hAnsi="Arial" w:cs="Arial"/>
@@ -3729,6 +4256,7 @@
                     </w:rPr>
                     <w:t>Mandriva</w:t>
                   </w:r>
+                  <w:proofErr w:type="spellEnd"/>
                 </w:p>
               </w:tc>
             </w:tr>
@@ -3907,9 +4435,19 @@
                     <w:ind w:hanging="59"/>
                     <w:jc w:val="center"/>
                   </w:pPr>
-                  <w:r>
-                    <w:t>Creative Commons</w:t>
-                  </w:r>
+                  <w:proofErr w:type="spellStart"/>
+                  <w:r>
+                    <w:t>Creative</w:t>
+                  </w:r>
+                  <w:proofErr w:type="spellEnd"/>
+                  <w:r>
+                    <w:t xml:space="preserve"> </w:t>
+                  </w:r>
+                  <w:proofErr w:type="spellStart"/>
+                  <w:r>
+                    <w:t>Commons</w:t>
+                  </w:r>
+                  <w:proofErr w:type="spellEnd"/>
                 </w:p>
               </w:tc>
             </w:tr>
@@ -3945,7 +4483,31 @@
                       <w:lang w:val="es-CO" w:eastAsia="es-CO" w:bidi="ar-SA"/>
                     </w:rPr>
                     <w:lastRenderedPageBreak/>
-                    <w:t>Software Semi-libre</w:t>
+                    <w:t xml:space="preserve">Software </w:t>
+                  </w:r>
+                  <w:proofErr w:type="spellStart"/>
+                  <w:r>
+                    <w:rPr>
+                      <w:rFonts w:ascii="Arial" w:eastAsia="Times New Roman" w:hAnsi="Arial" w:cs="Arial"/>
+                      <w:bCs/>
+                      <w:sz w:val="20"/>
+                      <w:szCs w:val="20"/>
+                      <w:bdr w:val="none" w:sz="0" w:space="0" w:color="auto" w:frame="1"/>
+                      <w:lang w:val="es-CO" w:eastAsia="es-CO" w:bidi="ar-SA"/>
+                    </w:rPr>
+                    <w:t>Semi</w:t>
+                  </w:r>
+                  <w:proofErr w:type="spellEnd"/>
+                  <w:r>
+                    <w:rPr>
+                      <w:rFonts w:ascii="Arial" w:eastAsia="Times New Roman" w:hAnsi="Arial" w:cs="Arial"/>
+                      <w:bCs/>
+                      <w:sz w:val="20"/>
+                      <w:szCs w:val="20"/>
+                      <w:bdr w:val="none" w:sz="0" w:space="0" w:color="auto" w:frame="1"/>
+                      <w:lang w:val="es-CO" w:eastAsia="es-CO" w:bidi="ar-SA"/>
+                    </w:rPr>
+                    <w:t>-libre</w:t>
                   </w:r>
                 </w:p>
                 <w:p>
@@ -4009,7 +4571,55 @@
                       <w:bdr w:val="none" w:sz="0" w:space="0" w:color="auto" w:frame="1"/>
                       <w:shd w:val="clear" w:color="auto" w:fill="FFFFFF"/>
                     </w:rPr>
-                    <w:t>El Software semi-libre es un software que no es libre pero permite que otros individuos lo usen, lo copien, lo distribuyan y hasta lo modifiquen</w:t>
+                    <w:t xml:space="preserve">El Software </w:t>
+                  </w:r>
+                  <w:proofErr w:type="spellStart"/>
+                  <w:r>
+                    <w:rPr>
+                      <w:rStyle w:val="Textoennegrita"/>
+                      <w:rFonts w:ascii="Arial" w:hAnsi="Arial" w:cs="Arial"/>
+                      <w:sz w:val="20"/>
+                      <w:szCs w:val="20"/>
+                      <w:bdr w:val="none" w:sz="0" w:space="0" w:color="auto" w:frame="1"/>
+                      <w:shd w:val="clear" w:color="auto" w:fill="FFFFFF"/>
+                    </w:rPr>
+                    <w:t>semi</w:t>
+                  </w:r>
+                  <w:proofErr w:type="spellEnd"/>
+                  <w:r>
+                    <w:rPr>
+                      <w:rStyle w:val="Textoennegrita"/>
+                      <w:rFonts w:ascii="Arial" w:hAnsi="Arial" w:cs="Arial"/>
+                      <w:sz w:val="20"/>
+                      <w:szCs w:val="20"/>
+                      <w:bdr w:val="none" w:sz="0" w:space="0" w:color="auto" w:frame="1"/>
+                      <w:shd w:val="clear" w:color="auto" w:fill="FFFFFF"/>
+                    </w:rPr>
+                    <w:t xml:space="preserve">-libre es un software que no es </w:t>
+                  </w:r>
+                  <w:proofErr w:type="gramStart"/>
+                  <w:r>
+                    <w:rPr>
+                      <w:rStyle w:val="Textoennegrita"/>
+                      <w:rFonts w:ascii="Arial" w:hAnsi="Arial" w:cs="Arial"/>
+                      <w:sz w:val="20"/>
+                      <w:szCs w:val="20"/>
+                      <w:bdr w:val="none" w:sz="0" w:space="0" w:color="auto" w:frame="1"/>
+                      <w:shd w:val="clear" w:color="auto" w:fill="FFFFFF"/>
+                    </w:rPr>
+                    <w:t>libre</w:t>
+                  </w:r>
+                  <w:proofErr w:type="gramEnd"/>
+                  <w:r>
+                    <w:rPr>
+                      <w:rStyle w:val="Textoennegrita"/>
+                      <w:rFonts w:ascii="Arial" w:hAnsi="Arial" w:cs="Arial"/>
+                      <w:sz w:val="20"/>
+                      <w:szCs w:val="20"/>
+                      <w:bdr w:val="none" w:sz="0" w:space="0" w:color="auto" w:frame="1"/>
+                      <w:shd w:val="clear" w:color="auto" w:fill="FFFFFF"/>
+                    </w:rPr>
+                    <w:t xml:space="preserve"> pero permite que otros individuos lo usen, lo copien, lo distribuyan y hasta lo modifiquen</w:t>
                   </w:r>
                 </w:p>
                 <w:p>
@@ -4064,8 +4674,39 @@
                       <w:szCs w:val="20"/>
                       <w:shd w:val="clear" w:color="auto" w:fill="FFFFFF"/>
                     </w:rPr>
-                    <w:t>Ejemplos de software semi-libre son las primeras versiones de Internet Explorer de Microsoft, o algunas versiones de browsers de Netscape, y StarOffice</w:t>
-                  </w:r>
+                    <w:t xml:space="preserve">Ejemplos de software </w:t>
+                  </w:r>
+                  <w:proofErr w:type="spellStart"/>
+                  <w:r>
+                    <w:rPr>
+                      <w:rFonts w:ascii="Arial" w:hAnsi="Arial" w:cs="Arial"/>
+                      <w:sz w:val="20"/>
+                      <w:szCs w:val="20"/>
+                      <w:shd w:val="clear" w:color="auto" w:fill="FFFFFF"/>
+                    </w:rPr>
+                    <w:t>semi</w:t>
+                  </w:r>
+                  <w:proofErr w:type="spellEnd"/>
+                  <w:r>
+                    <w:rPr>
+                      <w:rFonts w:ascii="Arial" w:hAnsi="Arial" w:cs="Arial"/>
+                      <w:sz w:val="20"/>
+                      <w:szCs w:val="20"/>
+                      <w:shd w:val="clear" w:color="auto" w:fill="FFFFFF"/>
+                    </w:rPr>
+                    <w:t xml:space="preserve">-libre son las primeras versiones de Internet Explorer de Microsoft, o algunas versiones de browsers de Netscape, y </w:t>
+                  </w:r>
+                  <w:proofErr w:type="spellStart"/>
+                  <w:r>
+                    <w:rPr>
+                      <w:rFonts w:ascii="Arial" w:hAnsi="Arial" w:cs="Arial"/>
+                      <w:sz w:val="20"/>
+                      <w:szCs w:val="20"/>
+                      <w:shd w:val="clear" w:color="auto" w:fill="FFFFFF"/>
+                    </w:rPr>
+                    <w:t>StarOffice</w:t>
+                  </w:r>
+                  <w:proofErr w:type="spellEnd"/>
                 </w:p>
                 <w:p>
                   <w:pPr>
@@ -4161,6 +4802,7 @@
                       <w:lang w:val="es-CO" w:eastAsia="es-CO" w:bidi="ar-SA"/>
                     </w:rPr>
                   </w:pPr>
+                  <w:proofErr w:type="spellStart"/>
                   <w:r>
                     <w:rPr>
                       <w:rFonts w:ascii="Arial" w:eastAsia="Times New Roman" w:hAnsi="Arial" w:cs="Arial"/>
@@ -4172,6 +4814,7 @@
                     </w:rPr>
                     <w:t>Freeware</w:t>
                   </w:r>
+                  <w:proofErr w:type="spellEnd"/>
                 </w:p>
                 <w:p>
                   <w:pPr>
@@ -4282,7 +4925,31 @@
                       <w:bdr w:val="none" w:sz="0" w:space="0" w:color="auto" w:frame="1"/>
                       <w:shd w:val="clear" w:color="auto" w:fill="FFFFFF"/>
                     </w:rPr>
-                    <w:t>Esta licencia de software es utilizada para programas que permiten la redistribución pero no la modificación, y</w:t>
+                    <w:t xml:space="preserve">Esta licencia de software es utilizada para programas que permiten la </w:t>
+                  </w:r>
+                  <w:proofErr w:type="gramStart"/>
+                  <w:r>
+                    <w:rPr>
+                      <w:rStyle w:val="Textoennegrita"/>
+                      <w:rFonts w:ascii="Arial" w:hAnsi="Arial" w:cs="Arial"/>
+                      <w:sz w:val="20"/>
+                      <w:szCs w:val="20"/>
+                      <w:bdr w:val="none" w:sz="0" w:space="0" w:color="auto" w:frame="1"/>
+                      <w:shd w:val="clear" w:color="auto" w:fill="FFFFFF"/>
+                    </w:rPr>
+                    <w:t>redistribución</w:t>
+                  </w:r>
+                  <w:proofErr w:type="gramEnd"/>
+                  <w:r>
+                    <w:rPr>
+                      <w:rStyle w:val="Textoennegrita"/>
+                      <w:rFonts w:ascii="Arial" w:hAnsi="Arial" w:cs="Arial"/>
+                      <w:sz w:val="20"/>
+                      <w:szCs w:val="20"/>
+                      <w:bdr w:val="none" w:sz="0" w:space="0" w:color="auto" w:frame="1"/>
+                      <w:shd w:val="clear" w:color="auto" w:fill="FFFFFF"/>
+                    </w:rPr>
+                    <w:t xml:space="preserve"> pero no la modificación, y</w:t>
                   </w:r>
                   <w:r>
                     <w:rPr>
@@ -4382,7 +5049,27 @@
                       <w:szCs w:val="20"/>
                       <w:shd w:val="clear" w:color="auto" w:fill="FFFFFF"/>
                     </w:rPr>
-                    <w:t>jemplos de este tipo de software son Microsoft Edge, Google Chrome, </w:t>
+                    <w:t xml:space="preserve">jemplos de este tipo de software son Microsoft </w:t>
+                  </w:r>
+                  <w:proofErr w:type="spellStart"/>
+                  <w:r>
+                    <w:rPr>
+                      <w:rFonts w:ascii="Arial" w:hAnsi="Arial" w:cs="Arial"/>
+                      <w:sz w:val="20"/>
+                      <w:szCs w:val="20"/>
+                      <w:shd w:val="clear" w:color="auto" w:fill="FFFFFF"/>
+                    </w:rPr>
+                    <w:t>Edge</w:t>
+                  </w:r>
+                  <w:proofErr w:type="spellEnd"/>
+                  <w:r>
+                    <w:rPr>
+                      <w:rFonts w:ascii="Arial" w:hAnsi="Arial" w:cs="Arial"/>
+                      <w:sz w:val="20"/>
+                      <w:szCs w:val="20"/>
+                      <w:shd w:val="clear" w:color="auto" w:fill="FFFFFF"/>
+                    </w:rPr>
+                    <w:t>, Google Chrome, </w:t>
                   </w:r>
                   <w:hyperlink r:id="rId10" w:history="1">
                     <w:r>
@@ -5032,12 +5719,21 @@
                     <w:ind w:hanging="59"/>
                     <w:jc w:val="left"/>
                   </w:pPr>
-                  <w:r>
-                    <w:rPr>
-                      <w:rFonts w:ascii="Arial" w:hAnsi="Arial" w:cs="Arial"/>
-                      <w:sz w:val="20"/>
-                    </w:rPr>
-                    <w:t>Kaspersky.</w:t>
+                  <w:proofErr w:type="spellStart"/>
+                  <w:r>
+                    <w:rPr>
+                      <w:rFonts w:ascii="Arial" w:hAnsi="Arial" w:cs="Arial"/>
+                      <w:sz w:val="20"/>
+                    </w:rPr>
+                    <w:t>Kaspersky</w:t>
+                  </w:r>
+                  <w:proofErr w:type="spellEnd"/>
+                  <w:r>
+                    <w:rPr>
+                      <w:rFonts w:ascii="Arial" w:hAnsi="Arial" w:cs="Arial"/>
+                      <w:sz w:val="20"/>
+                    </w:rPr>
+                    <w:t>.</w:t>
                   </w:r>
                 </w:p>
               </w:tc>
@@ -5208,12 +5904,41 @@
                       <w:rFonts w:ascii="Arial" w:hAnsi="Arial" w:cs="Arial"/>
                       <w:sz w:val="20"/>
                     </w:rPr>
-                    <w:t>Paquete de oficina Office (Word, Excel, Power Point)</w:t>
+                    <w:t xml:space="preserve">Paquete de oficina Office (Word, Excel, </w:t>
+                  </w:r>
+                  <w:proofErr w:type="spellStart"/>
+                  <w:r>
+                    <w:rPr>
+                      <w:rFonts w:ascii="Arial" w:hAnsi="Arial" w:cs="Arial"/>
+                      <w:sz w:val="20"/>
+                    </w:rPr>
+                    <w:t>Power</w:t>
+                  </w:r>
+                  <w:proofErr w:type="spellEnd"/>
+                  <w:r>
+                    <w:rPr>
+                      <w:rFonts w:ascii="Arial" w:hAnsi="Arial" w:cs="Arial"/>
+                      <w:sz w:val="20"/>
+                    </w:rPr>
+                    <w:t xml:space="preserve"> Point)</w:t>
                   </w:r>
                 </w:p>
               </w:tc>
             </w:tr>
           </w:tbl>
+          <w:p>
+            <w:pPr>
+              <w:pStyle w:val="TableParagraph"/>
+              <w:spacing w:before="2" w:line="360" w:lineRule="auto"/>
+              <w:ind w:left="408"/>
+              <w:rPr>
+                <w:rFonts w:asciiTheme="minorHAnsi" w:hAnsiTheme="minorHAnsi"/>
+                <w:color w:val="000000" w:themeColor="text1"/>
+                <w:sz w:val="24"/>
+                <w:szCs w:val="24"/>
+              </w:rPr>
+            </w:pPr>
+          </w:p>
           <w:p>
             <w:pPr>
               <w:pStyle w:val="TableParagraph"/>
@@ -5263,17 +5988,8 @@
                 <w:sz w:val="24"/>
                 <w:szCs w:val="24"/>
               </w:rPr>
-              <w:t xml:space="preserve">Haciendo uso de diagramas de despliegue, paquetes y componentes explique la arquitectura del </w:t>
-            </w:r>
-            <w:r>
-              <w:rPr>
-                <w:rFonts w:asciiTheme="minorHAnsi" w:hAnsiTheme="minorHAnsi"/>
-                <w:color w:val="000000" w:themeColor="text1"/>
-                <w:sz w:val="24"/>
-                <w:szCs w:val="24"/>
-              </w:rPr>
               <w:lastRenderedPageBreak/>
-              <w:t>producto que implementará, junto con las tecnologías seleccionadas.</w:t>
+              <w:t>Haciendo uso de diagramas de despliegue, paquetes y componentes explique la arquitectura del producto que implementará, junto con las tecnologías seleccionadas.</w:t>
             </w:r>
             <w:r>
               <w:rPr>
@@ -5321,6 +6037,219 @@
               </w:rPr>
               <w:t xml:space="preserve"> )</w:t>
             </w:r>
+          </w:p>
+          <w:p>
+            <w:pPr>
+              <w:pStyle w:val="TableParagraph"/>
+              <w:spacing w:before="2" w:line="360" w:lineRule="auto"/>
+              <w:rPr>
+                <w:rFonts w:asciiTheme="minorHAnsi" w:hAnsiTheme="minorHAnsi"/>
+                <w:color w:val="000000" w:themeColor="text1"/>
+                <w:sz w:val="24"/>
+                <w:szCs w:val="24"/>
+              </w:rPr>
+            </w:pPr>
+          </w:p>
+          <w:p>
+            <w:pPr>
+              <w:pStyle w:val="TableParagraph"/>
+              <w:spacing w:before="2" w:line="360" w:lineRule="auto"/>
+              <w:rPr>
+                <w:rFonts w:asciiTheme="minorHAnsi" w:hAnsiTheme="minorHAnsi"/>
+                <w:color w:val="000000" w:themeColor="text1"/>
+                <w:sz w:val="24"/>
+                <w:szCs w:val="24"/>
+              </w:rPr>
+            </w:pPr>
+          </w:p>
+          <w:p>
+            <w:pPr>
+              <w:pStyle w:val="TableParagraph"/>
+              <w:spacing w:before="2" w:line="360" w:lineRule="auto"/>
+              <w:rPr>
+                <w:rFonts w:asciiTheme="minorHAnsi" w:hAnsiTheme="minorHAnsi"/>
+                <w:color w:val="000000" w:themeColor="text1"/>
+                <w:sz w:val="24"/>
+                <w:szCs w:val="24"/>
+              </w:rPr>
+            </w:pPr>
+            <w:r>
+              <w:rPr>
+                <w:rFonts w:asciiTheme="minorHAnsi" w:hAnsiTheme="minorHAnsi"/>
+                <w:noProof/>
+                <w:color w:val="000000" w:themeColor="text1"/>
+                <w:sz w:val="24"/>
+                <w:szCs w:val="24"/>
+                <w:lang w:bidi="ar-SA"/>
+              </w:rPr>
+              <w:drawing>
+                <wp:inline distT="0" distB="0" distL="0" distR="0">
+                  <wp:extent cx="6753225" cy="4638675"/>
+                  <wp:effectExtent l="0" t="0" r="9525" b="9525"/>
+                  <wp:docPr id="2" name="Imagen 2" descr="C:\Users\Trabajo\Desktop\WhatsApp Image 2018-06-24 at 10.53.11 PM.jpeg"/>
+                  <wp:cNvGraphicFramePr>
+                    <a:graphicFrameLocks xmlns:a="http://schemas.openxmlformats.org/drawingml/2006/main" noChangeAspect="1"/>
+                  </wp:cNvGraphicFramePr>
+                  <a:graphic xmlns:a="http://schemas.openxmlformats.org/drawingml/2006/main">
+                    <a:graphicData uri="http://schemas.openxmlformats.org/drawingml/2006/picture">
+                      <pic:pic xmlns:pic="http://schemas.openxmlformats.org/drawingml/2006/picture">
+                        <pic:nvPicPr>
+                          <pic:cNvPr id="0" name="Picture 1" descr="C:\Users\Trabajo\Desktop\WhatsApp Image 2018-06-24 at 10.53.11 PM.jpeg"/>
+                          <pic:cNvPicPr>
+                            <a:picLocks noChangeAspect="1" noChangeArrowheads="1"/>
+                          </pic:cNvPicPr>
+                        </pic:nvPicPr>
+                        <pic:blipFill>
+                          <a:blip r:embed="rId11">
+                            <a:extLst>
+                              <a:ext uri="{28A0092B-C50C-407E-A947-70E740481C1C}">
+                                <a14:useLocalDpi xmlns:a14="http://schemas.microsoft.com/office/drawing/2010/main" val="0"/>
+                              </a:ext>
+                            </a:extLst>
+                          </a:blip>
+                          <a:srcRect/>
+                          <a:stretch>
+                            <a:fillRect/>
+                          </a:stretch>
+                        </pic:blipFill>
+                        <pic:spPr bwMode="auto">
+                          <a:xfrm>
+                            <a:off x="0" y="0"/>
+                            <a:ext cx="6758157" cy="4642063"/>
+                          </a:xfrm>
+                          <a:prstGeom prst="rect">
+                            <a:avLst/>
+                          </a:prstGeom>
+                          <a:noFill/>
+                          <a:ln>
+                            <a:noFill/>
+                          </a:ln>
+                        </pic:spPr>
+                      </pic:pic>
+                    </a:graphicData>
+                  </a:graphic>
+                </wp:inline>
+              </w:drawing>
+            </w:r>
+          </w:p>
+          <w:p>
+            <w:pPr>
+              <w:pStyle w:val="TableParagraph"/>
+              <w:spacing w:before="2" w:line="360" w:lineRule="auto"/>
+              <w:ind w:left="408"/>
+              <w:rPr>
+                <w:rFonts w:asciiTheme="minorHAnsi" w:hAnsiTheme="minorHAnsi"/>
+                <w:color w:val="000000" w:themeColor="text1"/>
+                <w:sz w:val="24"/>
+                <w:szCs w:val="24"/>
+              </w:rPr>
+            </w:pPr>
+          </w:p>
+          <w:p>
+            <w:pPr>
+              <w:pStyle w:val="TableParagraph"/>
+              <w:spacing w:before="2" w:line="360" w:lineRule="auto"/>
+              <w:ind w:left="408"/>
+              <w:rPr>
+                <w:rFonts w:asciiTheme="minorHAnsi" w:hAnsiTheme="minorHAnsi"/>
+                <w:color w:val="000000" w:themeColor="text1"/>
+                <w:sz w:val="24"/>
+                <w:szCs w:val="24"/>
+              </w:rPr>
+            </w:pPr>
+          </w:p>
+          <w:p>
+            <w:pPr>
+              <w:pStyle w:val="TableParagraph"/>
+              <w:spacing w:before="2" w:line="360" w:lineRule="auto"/>
+              <w:ind w:left="408"/>
+              <w:rPr>
+                <w:rFonts w:asciiTheme="minorHAnsi" w:hAnsiTheme="minorHAnsi"/>
+                <w:color w:val="000000" w:themeColor="text1"/>
+                <w:sz w:val="24"/>
+                <w:szCs w:val="24"/>
+              </w:rPr>
+            </w:pPr>
+          </w:p>
+          <w:p>
+            <w:pPr>
+              <w:pStyle w:val="TableParagraph"/>
+              <w:spacing w:before="2" w:line="360" w:lineRule="auto"/>
+              <w:ind w:left="408"/>
+              <w:rPr>
+                <w:rFonts w:asciiTheme="minorHAnsi" w:hAnsiTheme="minorHAnsi"/>
+                <w:color w:val="000000" w:themeColor="text1"/>
+                <w:sz w:val="24"/>
+                <w:szCs w:val="24"/>
+              </w:rPr>
+            </w:pPr>
+          </w:p>
+          <w:p>
+            <w:pPr>
+              <w:pStyle w:val="TableParagraph"/>
+              <w:spacing w:before="2" w:line="360" w:lineRule="auto"/>
+              <w:ind w:left="408"/>
+              <w:rPr>
+                <w:rFonts w:asciiTheme="minorHAnsi" w:hAnsiTheme="minorHAnsi"/>
+                <w:color w:val="000000" w:themeColor="text1"/>
+                <w:sz w:val="24"/>
+                <w:szCs w:val="24"/>
+              </w:rPr>
+            </w:pPr>
+          </w:p>
+          <w:p>
+            <w:pPr>
+              <w:pStyle w:val="TableParagraph"/>
+              <w:spacing w:before="2" w:line="360" w:lineRule="auto"/>
+              <w:ind w:left="408"/>
+              <w:rPr>
+                <w:rFonts w:asciiTheme="minorHAnsi" w:hAnsiTheme="minorHAnsi"/>
+                <w:color w:val="000000" w:themeColor="text1"/>
+                <w:sz w:val="24"/>
+                <w:szCs w:val="24"/>
+              </w:rPr>
+            </w:pPr>
+          </w:p>
+          <w:p>
+            <w:pPr>
+              <w:pStyle w:val="TableParagraph"/>
+              <w:spacing w:before="2" w:line="360" w:lineRule="auto"/>
+              <w:ind w:left="408"/>
+              <w:rPr>
+                <w:rFonts w:asciiTheme="minorHAnsi" w:hAnsiTheme="minorHAnsi"/>
+                <w:color w:val="000000" w:themeColor="text1"/>
+                <w:sz w:val="24"/>
+                <w:szCs w:val="24"/>
+              </w:rPr>
+            </w:pPr>
+          </w:p>
+          <w:p>
+            <w:pPr>
+              <w:pStyle w:val="TableParagraph"/>
+              <w:spacing w:before="2" w:line="360" w:lineRule="auto"/>
+              <w:ind w:left="408"/>
+              <w:rPr>
+                <w:rFonts w:asciiTheme="minorHAnsi" w:hAnsiTheme="minorHAnsi"/>
+                <w:color w:val="000000" w:themeColor="text1"/>
+                <w:sz w:val="24"/>
+                <w:szCs w:val="24"/>
+              </w:rPr>
+            </w:pPr>
+          </w:p>
+          <w:p>
+            <w:pPr>
+              <w:pStyle w:val="TableParagraph"/>
+              <w:spacing w:before="2" w:line="360" w:lineRule="auto"/>
+              <w:ind w:left="408"/>
+              <w:rPr>
+                <w:rFonts w:asciiTheme="minorHAnsi" w:hAnsiTheme="minorHAnsi"/>
+                <w:color w:val="000000" w:themeColor="text1"/>
+                <w:sz w:val="24"/>
+                <w:szCs w:val="24"/>
+              </w:rPr>
+            </w:pPr>
+            <w:bookmarkStart w:id="0" w:name="_GoBack"/>
+            <w:bookmarkEnd w:id="0"/>
           </w:p>
           <w:p>
             <w:pPr>
@@ -5345,7 +6274,48 @@
                 <w:sz w:val="24"/>
                 <w:szCs w:val="24"/>
               </w:rPr>
-              <w:t>Elabore una tabla con el nombre cada una de las tecnologías, frameworks, lenguajes de programación, etc que usará y el respectivo tipo de licencia de software para cada una.</w:t>
+              <w:lastRenderedPageBreak/>
+              <w:t xml:space="preserve">Elabore una tabla con el nombre cada una de las tecnologías, </w:t>
+            </w:r>
+            <w:proofErr w:type="spellStart"/>
+            <w:r>
+              <w:rPr>
+                <w:rFonts w:asciiTheme="minorHAnsi" w:hAnsiTheme="minorHAnsi"/>
+                <w:color w:val="000000" w:themeColor="text1"/>
+                <w:sz w:val="24"/>
+                <w:szCs w:val="24"/>
+              </w:rPr>
+              <w:t>frameworks</w:t>
+            </w:r>
+            <w:proofErr w:type="spellEnd"/>
+            <w:r>
+              <w:rPr>
+                <w:rFonts w:asciiTheme="minorHAnsi" w:hAnsiTheme="minorHAnsi"/>
+                <w:color w:val="000000" w:themeColor="text1"/>
+                <w:sz w:val="24"/>
+                <w:szCs w:val="24"/>
+              </w:rPr>
+              <w:t xml:space="preserve">, lenguajes de programación, </w:t>
+            </w:r>
+            <w:proofErr w:type="spellStart"/>
+            <w:r>
+              <w:rPr>
+                <w:rFonts w:asciiTheme="minorHAnsi" w:hAnsiTheme="minorHAnsi"/>
+                <w:color w:val="000000" w:themeColor="text1"/>
+                <w:sz w:val="24"/>
+                <w:szCs w:val="24"/>
+              </w:rPr>
+              <w:t>etc</w:t>
+            </w:r>
+            <w:proofErr w:type="spellEnd"/>
+            <w:r>
+              <w:rPr>
+                <w:rFonts w:asciiTheme="minorHAnsi" w:hAnsiTheme="minorHAnsi"/>
+                <w:color w:val="000000" w:themeColor="text1"/>
+                <w:sz w:val="24"/>
+                <w:szCs w:val="24"/>
+              </w:rPr>
+              <w:t xml:space="preserve"> que usará y el respectivo tipo de licencia de software para cada una.</w:t>
             </w:r>
           </w:p>
           <w:tbl>
@@ -5553,13 +6523,23 @@
                       <w:szCs w:val="24"/>
                     </w:rPr>
                   </w:pPr>
+                  <w:proofErr w:type="spellStart"/>
                   <w:r>
                     <w:rPr>
                       <w:rFonts w:ascii="Arial" w:hAnsi="Arial" w:cs="Arial"/>
                       <w:sz w:val="24"/>
                       <w:szCs w:val="24"/>
                     </w:rPr>
-                    <w:t>Xampp Server</w:t>
+                    <w:t>Xampp</w:t>
+                  </w:r>
+                  <w:proofErr w:type="spellEnd"/>
+                  <w:r>
+                    <w:rPr>
+                      <w:rFonts w:ascii="Arial" w:hAnsi="Arial" w:cs="Arial"/>
+                      <w:sz w:val="24"/>
+                      <w:szCs w:val="24"/>
+                    </w:rPr>
+                    <w:t xml:space="preserve"> Server</w:t>
                   </w:r>
                 </w:p>
               </w:tc>
@@ -5636,6 +6616,7 @@
                       <w:szCs w:val="24"/>
                     </w:rPr>
                   </w:pPr>
+                  <w:proofErr w:type="spellStart"/>
                   <w:r>
                     <w:rPr>
                       <w:rFonts w:ascii="Arial" w:hAnsi="Arial" w:cs="Arial"/>
@@ -5644,6 +6625,7 @@
                     </w:rPr>
                     <w:t>SQLyog</w:t>
                   </w:r>
+                  <w:proofErr w:type="spellEnd"/>
                 </w:p>
               </w:tc>
               <w:tc>
@@ -6102,13 +7084,23 @@
                       <w:szCs w:val="24"/>
                     </w:rPr>
                   </w:pPr>
+                  <w:proofErr w:type="spellStart"/>
                   <w:r>
                     <w:rPr>
                       <w:rFonts w:ascii="Arial" w:hAnsi="Arial" w:cs="Arial"/>
                       <w:sz w:val="24"/>
                       <w:szCs w:val="24"/>
                     </w:rPr>
-                    <w:t>Xampp Server</w:t>
+                    <w:t>Xampp</w:t>
+                  </w:r>
+                  <w:proofErr w:type="spellEnd"/>
+                  <w:r>
+                    <w:rPr>
+                      <w:rFonts w:ascii="Arial" w:hAnsi="Arial" w:cs="Arial"/>
+                      <w:sz w:val="24"/>
+                      <w:szCs w:val="24"/>
+                    </w:rPr>
+                    <w:t xml:space="preserve"> Server</w:t>
                   </w:r>
                 </w:p>
               </w:tc>
@@ -6161,6 +7153,7 @@
                       <w:szCs w:val="24"/>
                     </w:rPr>
                   </w:pPr>
+                  <w:proofErr w:type="spellStart"/>
                   <w:r>
                     <w:rPr>
                       <w:rFonts w:ascii="Arial" w:hAnsi="Arial" w:cs="Arial"/>
@@ -6169,6 +7162,7 @@
                     </w:rPr>
                     <w:t>SQLyog</w:t>
                   </w:r>
+                  <w:proofErr w:type="spellEnd"/>
                 </w:p>
               </w:tc>
               <w:tc>
@@ -6324,7 +7318,25 @@
                       <w:sz w:val="24"/>
                       <w:szCs w:val="24"/>
                     </w:rPr>
-                    <w:t>Incluido xampp server</w:t>
+                    <w:t xml:space="preserve">Incluido </w:t>
+                  </w:r>
+                  <w:proofErr w:type="spellStart"/>
+                  <w:r>
+                    <w:rPr>
+                      <w:rFonts w:ascii="Arial" w:hAnsi="Arial" w:cs="Arial"/>
+                      <w:sz w:val="24"/>
+                      <w:szCs w:val="24"/>
+                    </w:rPr>
+                    <w:t>xampp</w:t>
+                  </w:r>
+                  <w:proofErr w:type="spellEnd"/>
+                  <w:r>
+                    <w:rPr>
+                      <w:rFonts w:ascii="Arial" w:hAnsi="Arial" w:cs="Arial"/>
+                      <w:sz w:val="24"/>
+                      <w:szCs w:val="24"/>
+                    </w:rPr>
+                    <w:t xml:space="preserve"> server</w:t>
                   </w:r>
                 </w:p>
               </w:tc>
@@ -6562,7 +7574,6 @@
                 <w:sz w:val="24"/>
                 <w:szCs w:val="24"/>
               </w:rPr>
-              <w:lastRenderedPageBreak/>
               <w:t>D</w:t>
             </w:r>
             <w:r>
@@ -6939,8 +7950,6 @@
           <w:szCs w:val="24"/>
         </w:rPr>
       </w:pPr>
-      <w:bookmarkStart w:id="0" w:name="_GoBack"/>
-      <w:bookmarkEnd w:id="0"/>
     </w:p>
     <w:sectPr>
       <w:pgSz w:w="12240" w:h="15840"/>

</xml_diff>